<commit_message>
aggiornati account.php e script.js e inserito sezione total validator sulla relazione
</commit_message>
<xml_diff>
--- a/Clue Catchers.docx
+++ b/Clue Catchers.docx
@@ -35,6 +35,16 @@
           <w:szCs w:val="72"/>
         </w:rPr>
         <w:t xml:space="preserve"> Catchers</w:t>
+      </w:r>
+      <w:r>
+        <w:rPr>
+          <w:rFonts w:asciiTheme="minorHAnsi" w:eastAsiaTheme="minorHAnsi" w:hAnsiTheme="minorHAnsi" w:cstheme="minorBidi"/>
+          <w:spacing w:val="0"/>
+          <w:kern w:val="2"/>
+          <w:sz w:val="22"/>
+          <w:szCs w:val="22"/>
+        </w:rPr>
+        <w:t xml:space="preserve"> </w:t>
       </w:r>
     </w:p>
     <w:p>
@@ -754,6 +764,15 @@
     </w:p>
     <w:sdt>
       <w:sdtPr>
+        <w:rPr>
+          <w:rFonts w:asciiTheme="minorHAnsi" w:eastAsiaTheme="minorHAnsi" w:hAnsiTheme="minorHAnsi" w:cstheme="minorBidi"/>
+          <w:color w:val="auto"/>
+          <w:kern w:val="2"/>
+          <w:sz w:val="22"/>
+          <w:szCs w:val="22"/>
+          <w:lang w:eastAsia="en-US"/>
+          <w14:ligatures w14:val="standardContextual"/>
+        </w:rPr>
         <w:id w:val="1213007631"/>
         <w:docPartObj>
           <w:docPartGallery w:val="Table of Contents"/>
@@ -762,15 +781,8 @@
       </w:sdtPr>
       <w:sdtEndPr>
         <w:rPr>
-          <w:rFonts w:asciiTheme="minorHAnsi" w:eastAsiaTheme="minorHAnsi" w:hAnsiTheme="minorHAnsi" w:cstheme="minorBidi"/>
           <w:b/>
           <w:bCs/>
-          <w:color w:val="auto"/>
-          <w:kern w:val="2"/>
-          <w:sz w:val="22"/>
-          <w:szCs w:val="22"/>
-          <w:lang w:eastAsia="en-US"/>
-          <w14:ligatures w14:val="standardContextual"/>
         </w:rPr>
       </w:sdtEndPr>
       <w:sdtContent>
@@ -813,23 +825,7 @@
                 <w:rFonts w:ascii="Georgia" w:hAnsi="Georgia"/>
                 <w:noProof/>
               </w:rPr>
-              <w:t>1. Ana</w:t>
-            </w:r>
-            <w:r>
-              <w:rPr>
-                <w:rStyle w:val="Collegamentoipertestuale"/>
-                <w:rFonts w:ascii="Georgia" w:hAnsi="Georgia"/>
-                <w:noProof/>
-              </w:rPr>
-              <w:t>l</w:t>
-            </w:r>
-            <w:r>
-              <w:rPr>
-                <w:rStyle w:val="Collegamentoipertestuale"/>
-                <w:rFonts w:ascii="Georgia" w:hAnsi="Georgia"/>
-                <w:noProof/>
-              </w:rPr>
-              <w:t>isi</w:t>
+              <w:t>1. Analisi</w:t>
             </w:r>
             <w:r>
               <w:rPr>
@@ -900,23 +896,7 @@
                 <w:rFonts w:ascii="Georgia" w:hAnsi="Georgia"/>
                 <w:noProof/>
               </w:rPr>
-              <w:t>1.1 Abs</w:t>
-            </w:r>
-            <w:r>
-              <w:rPr>
-                <w:rStyle w:val="Collegamentoipertestuale"/>
-                <w:rFonts w:ascii="Georgia" w:hAnsi="Georgia"/>
-                <w:noProof/>
-              </w:rPr>
-              <w:t>t</w:t>
-            </w:r>
-            <w:r>
-              <w:rPr>
-                <w:rStyle w:val="Collegamentoipertestuale"/>
-                <w:rFonts w:ascii="Georgia" w:hAnsi="Georgia"/>
-                <w:noProof/>
-              </w:rPr>
-              <w:t>ract</w:t>
+              <w:t>1.1 Abstract</w:t>
             </w:r>
             <w:r>
               <w:rPr>
@@ -1880,7 +1860,7 @@
                 <w:noProof/>
                 <w:webHidden/>
               </w:rPr>
-              <w:t>7</w:t>
+              <w:t>8</w:t>
             </w:r>
             <w:r>
               <w:rPr>
@@ -1951,7 +1931,7 @@
                 <w:noProof/>
                 <w:webHidden/>
               </w:rPr>
-              <w:t>7</w:t>
+              <w:t>8</w:t>
             </w:r>
             <w:r>
               <w:rPr>
@@ -2022,7 +2002,7 @@
                 <w:noProof/>
                 <w:webHidden/>
               </w:rPr>
-              <w:t>7</w:t>
+              <w:t>8</w:t>
             </w:r>
             <w:r>
               <w:rPr>
@@ -2093,7 +2073,7 @@
                 <w:noProof/>
                 <w:webHidden/>
               </w:rPr>
-              <w:t>7</w:t>
+              <w:t>8</w:t>
             </w:r>
             <w:r>
               <w:rPr>
@@ -2164,7 +2144,7 @@
                 <w:noProof/>
                 <w:webHidden/>
               </w:rPr>
-              <w:t>7</w:t>
+              <w:t>8</w:t>
             </w:r>
             <w:r>
               <w:rPr>
@@ -2235,7 +2215,7 @@
                 <w:noProof/>
                 <w:webHidden/>
               </w:rPr>
-              <w:t>7</w:t>
+              <w:t>8</w:t>
             </w:r>
             <w:r>
               <w:rPr>
@@ -2590,7 +2570,7 @@
                 <w:noProof/>
                 <w:webHidden/>
               </w:rPr>
-              <w:t>8</w:t>
+              <w:t>9</w:t>
             </w:r>
             <w:r>
               <w:rPr>
@@ -2661,7 +2641,7 @@
                 <w:noProof/>
                 <w:webHidden/>
               </w:rPr>
-              <w:t>8</w:t>
+              <w:t>9</w:t>
             </w:r>
             <w:r>
               <w:rPr>
@@ -2732,7 +2712,7 @@
                 <w:noProof/>
                 <w:webHidden/>
               </w:rPr>
-              <w:t>8</w:t>
+              <w:t>9</w:t>
             </w:r>
             <w:r>
               <w:rPr>
@@ -2803,7 +2783,7 @@
                 <w:noProof/>
                 <w:webHidden/>
               </w:rPr>
-              <w:t>8</w:t>
+              <w:t>9</w:t>
             </w:r>
             <w:r>
               <w:rPr>
@@ -2874,7 +2854,7 @@
                 <w:noProof/>
                 <w:webHidden/>
               </w:rPr>
-              <w:t>8</w:t>
+              <w:t>9</w:t>
             </w:r>
             <w:r>
               <w:rPr>
@@ -3016,7 +2996,7 @@
                 <w:noProof/>
                 <w:webHidden/>
               </w:rPr>
-              <w:t>9</w:t>
+              <w:t>10</w:t>
             </w:r>
             <w:r>
               <w:rPr>
@@ -3087,7 +3067,7 @@
                 <w:noProof/>
                 <w:webHidden/>
               </w:rPr>
-              <w:t>9</w:t>
+              <w:t>10</w:t>
             </w:r>
             <w:r>
               <w:rPr>
@@ -3158,7 +3138,7 @@
                 <w:noProof/>
                 <w:webHidden/>
               </w:rPr>
-              <w:t>9</w:t>
+              <w:t>10</w:t>
             </w:r>
             <w:r>
               <w:rPr>
@@ -3229,7 +3209,7 @@
                 <w:noProof/>
                 <w:webHidden/>
               </w:rPr>
-              <w:t>9</w:t>
+              <w:t>10</w:t>
             </w:r>
             <w:r>
               <w:rPr>
@@ -3300,7 +3280,7 @@
                 <w:noProof/>
                 <w:webHidden/>
               </w:rPr>
-              <w:t>9</w:t>
+              <w:t>11</w:t>
             </w:r>
             <w:r>
               <w:rPr>
@@ -3371,7 +3351,7 @@
                 <w:noProof/>
                 <w:webHidden/>
               </w:rPr>
-              <w:t>9</w:t>
+              <w:t>11</w:t>
             </w:r>
             <w:r>
               <w:rPr>
@@ -3442,7 +3422,7 @@
                 <w:noProof/>
                 <w:webHidden/>
               </w:rPr>
-              <w:t>10</w:t>
+              <w:t>11</w:t>
             </w:r>
             <w:r>
               <w:rPr>
@@ -3513,7 +3493,7 @@
                 <w:noProof/>
                 <w:webHidden/>
               </w:rPr>
-              <w:t>10</w:t>
+              <w:t>12</w:t>
             </w:r>
             <w:r>
               <w:rPr>
@@ -4544,37 +4524,16 @@
           <w:rFonts w:ascii="Georgia" w:hAnsi="Georgia"/>
         </w:rPr>
       </w:pPr>
-    </w:p>
-    <w:p>
-      <w:pPr>
-        <w:rPr>
-          <w:rFonts w:ascii="Georgia" w:hAnsi="Georgia"/>
-        </w:rPr>
-      </w:pPr>
-    </w:p>
-    <w:p>
-      <w:pPr>
-        <w:rPr>
-          <w:rFonts w:ascii="Georgia" w:hAnsi="Georgia"/>
-        </w:rPr>
-      </w:pPr>
-    </w:p>
-    <w:p>
-      <w:pPr>
-        <w:rPr>
-          <w:rFonts w:ascii="Georgia" w:hAnsi="Georgia"/>
-        </w:rPr>
-      </w:pPr>
-      <w:r>
-        <w:rPr>
-          <w:noProof/>
+      <w:r>
+        <w:rPr>
+          <w:rFonts w:ascii="Georgia" w:hAnsi="Georgia"/>
         </w:rPr>
         <w:lastRenderedPageBreak/>
         <w:drawing>
-          <wp:inline distT="0" distB="0" distL="0" distR="0" wp14:anchorId="1183FFB3" wp14:editId="27936EB6">
+          <wp:inline distT="0" distB="0" distL="0" distR="0" wp14:anchorId="7699E615" wp14:editId="2D24B382">
             <wp:extent cx="6120130" cy="4879340"/>
             <wp:effectExtent l="0" t="0" r="0" b="0"/>
-            <wp:docPr id="476328077" name="Immagine 1" descr="&#10;"/>
+            <wp:docPr id="835006719" name="Immagine 1" descr="Immagine che contiene diagramma, Piano, Disegno tecnico, disegno&#10;&#10;Descrizione generata automaticamente"/>
             <wp:cNvGraphicFramePr>
               <a:graphicFrameLocks xmlns:a="http://schemas.openxmlformats.org/drawingml/2006/main" noChangeAspect="1"/>
             </wp:cNvGraphicFramePr>
@@ -4582,7 +4541,7 @@
               <a:graphicData uri="http://schemas.openxmlformats.org/drawingml/2006/picture">
                 <pic:pic xmlns:pic="http://schemas.openxmlformats.org/drawingml/2006/picture">
                   <pic:nvPicPr>
-                    <pic:cNvPr id="476328077" name="Immagine 1" descr="&#10;"/>
+                    <pic:cNvPr id="835006719" name="Immagine 1" descr="Immagine che contiene diagramma, Piano, Disegno tecnico, disegno&#10;&#10;Descrizione generata automaticamente"/>
                     <pic:cNvPicPr>
                       <a:picLocks noChangeAspect="1" noChangeArrowheads="1"/>
                     </pic:cNvPicPr>
@@ -6071,7 +6030,19 @@
         <w:rPr>
           <w:rFonts w:ascii="Georgia" w:hAnsi="Georgia"/>
         </w:rPr>
-        <w:t xml:space="preserve">” cosicché sia accessibile per gli screen reader. Inoltre, il controllo viene effettuato anche tramite PHP il quale, in caso di errore, utilizza </w:t>
+        <w:t>” cosicché sia accessibile per gli screen reader. Inoltre, il controllo viene effettuato anche tramite PHP</w:t>
+      </w:r>
+      <w:r>
+        <w:rPr>
+          <w:rFonts w:ascii="Georgia" w:hAnsi="Georgia"/>
+        </w:rPr>
+        <w:t>,</w:t>
+      </w:r>
+      <w:r>
+        <w:rPr>
+          <w:rFonts w:ascii="Georgia" w:hAnsi="Georgia"/>
+        </w:rPr>
+        <w:t xml:space="preserve"> il quale, in caso di errore, utilizza </w:t>
       </w:r>
       <w:r>
         <w:rPr>
@@ -6828,6 +6799,280 @@
       </w:pPr>
       <w:r>
         <w:rPr>
+          <w:noProof/>
+        </w:rPr>
+        <mc:AlternateContent>
+          <mc:Choice Requires="wps">
+            <w:drawing>
+              <wp:anchor distT="0" distB="0" distL="114300" distR="114300" simplePos="0" relativeHeight="251663360" behindDoc="0" locked="0" layoutInCell="1" allowOverlap="1" wp14:anchorId="009F9E73" wp14:editId="6A4B3A1C">
+                <wp:simplePos x="0" y="0"/>
+                <wp:positionH relativeFrom="column">
+                  <wp:posOffset>3966666</wp:posOffset>
+                </wp:positionH>
+                <wp:positionV relativeFrom="paragraph">
+                  <wp:posOffset>2995297</wp:posOffset>
+                </wp:positionV>
+                <wp:extent cx="2555875" cy="635"/>
+                <wp:effectExtent l="0" t="0" r="0" b="0"/>
+                <wp:wrapThrough wrapText="bothSides">
+                  <wp:wrapPolygon edited="0">
+                    <wp:start x="0" y="0"/>
+                    <wp:lineTo x="0" y="20282"/>
+                    <wp:lineTo x="21412" y="20282"/>
+                    <wp:lineTo x="21412" y="0"/>
+                    <wp:lineTo x="0" y="0"/>
+                  </wp:wrapPolygon>
+                </wp:wrapThrough>
+                <wp:docPr id="559440384" name="Casella di testo 1"/>
+                <wp:cNvGraphicFramePr/>
+                <a:graphic xmlns:a="http://schemas.openxmlformats.org/drawingml/2006/main">
+                  <a:graphicData uri="http://schemas.microsoft.com/office/word/2010/wordprocessingShape">
+                    <wps:wsp>
+                      <wps:cNvSpPr txBox="1"/>
+                      <wps:spPr>
+                        <a:xfrm>
+                          <a:off x="0" y="0"/>
+                          <a:ext cx="2555875" cy="635"/>
+                        </a:xfrm>
+                        <a:prstGeom prst="rect">
+                          <a:avLst/>
+                        </a:prstGeom>
+                        <a:solidFill>
+                          <a:prstClr val="white"/>
+                        </a:solidFill>
+                        <a:ln>
+                          <a:noFill/>
+                        </a:ln>
+                      </wps:spPr>
+                      <wps:txbx>
+                        <w:txbxContent>
+                          <w:p>
+                            <w:pPr>
+                              <w:pStyle w:val="Didascalia"/>
+                              <w:rPr>
+                                <w:rFonts w:ascii="Georgia" w:hAnsi="Georgia"/>
+                              </w:rPr>
+                            </w:pPr>
+                            <w:r>
+                              <w:t xml:space="preserve">Figura </w:t>
+                            </w:r>
+                            <w:r>
+                              <w:fldChar w:fldCharType="begin"/>
+                            </w:r>
+                            <w:r>
+                              <w:instrText xml:space="preserve"> SEQ Figura \* ARABIC </w:instrText>
+                            </w:r>
+                            <w:r>
+                              <w:fldChar w:fldCharType="separate"/>
+                            </w:r>
+                            <w:r>
+                              <w:rPr>
+                                <w:noProof/>
+                              </w:rPr>
+                              <w:t>2</w:t>
+                            </w:r>
+                            <w:r>
+                              <w:fldChar w:fldCharType="end"/>
+                            </w:r>
+                            <w:r>
+                              <w:t xml:space="preserve">: </w:t>
+                            </w:r>
+                            <w:hyperlink r:id="rId10" w:history="1">
+                              <w:r>
+                                <w:rPr>
+                                  <w:rStyle w:val="Collegamentoipertestuale"/>
+                                </w:rPr>
+                                <w:t>https:/</w:t>
+                              </w:r>
+                              <w:r>
+                                <w:rPr>
+                                  <w:rStyle w:val="Collegamentoipertestuale"/>
+                                </w:rPr>
+                                <w:t>/</w:t>
+                              </w:r>
+                              <w:r>
+                                <w:rPr>
+                                  <w:rStyle w:val="Collegamentoipertestuale"/>
+                                </w:rPr>
+                                <w:t>c</w:t>
+                              </w:r>
+                              <w:r>
+                                <w:rPr>
+                                  <w:rStyle w:val="Collegamentoipertestuale"/>
+                                </w:rPr>
+                                <w:t>o</w:t>
+                              </w:r>
+                              <w:r>
+                                <w:rPr>
+                                  <w:rStyle w:val="Collegamentoipertestuale"/>
+                                </w:rPr>
+                                <w:t>olors.co/123247-2b5c74-fae8e2-c78772-7b4d3e</w:t>
+                              </w:r>
+                            </w:hyperlink>
+                          </w:p>
+                        </w:txbxContent>
+                      </wps:txbx>
+                      <wps:bodyPr rot="0" spcFirstLastPara="0" vertOverflow="overflow" horzOverflow="overflow" vert="horz" wrap="square" lIns="0" tIns="0" rIns="0" bIns="0" numCol="1" spcCol="0" rtlCol="0" fromWordArt="0" anchor="t" anchorCtr="0" forceAA="0" compatLnSpc="1">
+                        <a:prstTxWarp prst="textNoShape">
+                          <a:avLst/>
+                        </a:prstTxWarp>
+                        <a:spAutoFit/>
+                      </wps:bodyPr>
+                    </wps:wsp>
+                  </a:graphicData>
+                </a:graphic>
+                <wp14:sizeRelH relativeFrom="margin">
+                  <wp14:pctWidth>0</wp14:pctWidth>
+                </wp14:sizeRelH>
+              </wp:anchor>
+            </w:drawing>
+          </mc:Choice>
+          <mc:Fallback>
+            <w:pict>
+              <v:shape w14:anchorId="009F9E73" id="_x0000_s1027" type="#_x0000_t202" style="position:absolute;margin-left:312.35pt;margin-top:235.85pt;width:201.25pt;height:.05pt;z-index:251663360;visibility:visible;mso-wrap-style:square;mso-width-percent:0;mso-wrap-distance-left:9pt;mso-wrap-distance-top:0;mso-wrap-distance-right:9pt;mso-wrap-distance-bottom:0;mso-position-horizontal:absolute;mso-position-horizontal-relative:text;mso-position-vertical:absolute;mso-position-vertical-relative:text;mso-width-percent:0;mso-width-relative:margin;v-text-anchor:top" o:gfxdata="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" stroked="f">
+                <v:textbox style="mso-fit-shape-to-text:t" inset="0,0,0,0">
+                  <w:txbxContent>
+                    <w:p>
+                      <w:pPr>
+                        <w:pStyle w:val="Didascalia"/>
+                        <w:rPr>
+                          <w:rFonts w:ascii="Georgia" w:hAnsi="Georgia"/>
+                        </w:rPr>
+                      </w:pPr>
+                      <w:r>
+                        <w:t xml:space="preserve">Figura </w:t>
+                      </w:r>
+                      <w:r>
+                        <w:fldChar w:fldCharType="begin"/>
+                      </w:r>
+                      <w:r>
+                        <w:instrText xml:space="preserve"> SEQ Figura \* ARABIC </w:instrText>
+                      </w:r>
+                      <w:r>
+                        <w:fldChar w:fldCharType="separate"/>
+                      </w:r>
+                      <w:r>
+                        <w:rPr>
+                          <w:noProof/>
+                        </w:rPr>
+                        <w:t>2</w:t>
+                      </w:r>
+                      <w:r>
+                        <w:fldChar w:fldCharType="end"/>
+                      </w:r>
+                      <w:r>
+                        <w:t xml:space="preserve">: </w:t>
+                      </w:r>
+                      <w:hyperlink r:id="rId11" w:history="1">
+                        <w:r>
+                          <w:rPr>
+                            <w:rStyle w:val="Collegamentoipertestuale"/>
+                          </w:rPr>
+                          <w:t>https:/</w:t>
+                        </w:r>
+                        <w:r>
+                          <w:rPr>
+                            <w:rStyle w:val="Collegamentoipertestuale"/>
+                          </w:rPr>
+                          <w:t>/</w:t>
+                        </w:r>
+                        <w:r>
+                          <w:rPr>
+                            <w:rStyle w:val="Collegamentoipertestuale"/>
+                          </w:rPr>
+                          <w:t>c</w:t>
+                        </w:r>
+                        <w:r>
+                          <w:rPr>
+                            <w:rStyle w:val="Collegamentoipertestuale"/>
+                          </w:rPr>
+                          <w:t>o</w:t>
+                        </w:r>
+                        <w:r>
+                          <w:rPr>
+                            <w:rStyle w:val="Collegamentoipertestuale"/>
+                          </w:rPr>
+                          <w:t>olors.co/123247-2b5c74-fae8e2-c78772-7b4d3e</w:t>
+                        </w:r>
+                      </w:hyperlink>
+                    </w:p>
+                  </w:txbxContent>
+                </v:textbox>
+                <w10:wrap type="through"/>
+              </v:shape>
+            </w:pict>
+          </mc:Fallback>
+        </mc:AlternateContent>
+      </w:r>
+      <w:r>
+        <w:rPr>
+          <w:rFonts w:ascii="Georgia" w:hAnsi="Georgia"/>
+        </w:rPr>
+        <w:drawing>
+          <wp:anchor distT="0" distB="0" distL="114300" distR="114300" simplePos="0" relativeHeight="251661312" behindDoc="0" locked="0" layoutInCell="1" allowOverlap="1" wp14:anchorId="4176FEA2" wp14:editId="202B880E">
+            <wp:simplePos x="0" y="0"/>
+            <wp:positionH relativeFrom="margin">
+              <wp:posOffset>2252683</wp:posOffset>
+            </wp:positionH>
+            <wp:positionV relativeFrom="paragraph">
+              <wp:posOffset>1022202</wp:posOffset>
+            </wp:positionV>
+            <wp:extent cx="1506904" cy="2372681"/>
+            <wp:effectExtent l="0" t="0" r="0" b="8890"/>
+            <wp:wrapTopAndBottom/>
+            <wp:docPr id="1704805860" name="Immagine 2" descr="Immagine che contiene testo, schermata, numero, Carattere&#10;&#10;Descrizione generata automaticamente"/>
+            <wp:cNvGraphicFramePr>
+              <a:graphicFrameLocks xmlns:a="http://schemas.openxmlformats.org/drawingml/2006/main" noChangeAspect="1"/>
+            </wp:cNvGraphicFramePr>
+            <a:graphic xmlns:a="http://schemas.openxmlformats.org/drawingml/2006/main">
+              <a:graphicData uri="http://schemas.openxmlformats.org/drawingml/2006/picture">
+                <pic:pic xmlns:pic="http://schemas.openxmlformats.org/drawingml/2006/picture">
+                  <pic:nvPicPr>
+                    <pic:cNvPr id="1704805860" name="Immagine 2" descr="Immagine che contiene testo, schermata, numero, Carattere&#10;&#10;Descrizione generata automaticamente"/>
+                    <pic:cNvPicPr>
+                      <a:picLocks noChangeAspect="1" noChangeArrowheads="1"/>
+                    </pic:cNvPicPr>
+                  </pic:nvPicPr>
+                  <pic:blipFill>
+                    <a:blip r:embed="rId12" cstate="print">
+                      <a:extLst>
+                        <a:ext uri="{28A0092B-C50C-407E-A947-70E740481C1C}">
+                          <a14:useLocalDpi xmlns:a14="http://schemas.microsoft.com/office/drawing/2010/main" val="0"/>
+                        </a:ext>
+                      </a:extLst>
+                    </a:blip>
+                    <a:srcRect/>
+                    <a:stretch>
+                      <a:fillRect/>
+                    </a:stretch>
+                  </pic:blipFill>
+                  <pic:spPr bwMode="auto">
+                    <a:xfrm>
+                      <a:off x="0" y="0"/>
+                      <a:ext cx="1506904" cy="2372681"/>
+                    </a:xfrm>
+                    <a:prstGeom prst="rect">
+                      <a:avLst/>
+                    </a:prstGeom>
+                    <a:noFill/>
+                    <a:ln>
+                      <a:noFill/>
+                    </a:ln>
+                  </pic:spPr>
+                </pic:pic>
+              </a:graphicData>
+            </a:graphic>
+            <wp14:sizeRelH relativeFrom="margin">
+              <wp14:pctWidth>0</wp14:pctWidth>
+            </wp14:sizeRelH>
+            <wp14:sizeRelV relativeFrom="margin">
+              <wp14:pctHeight>0</wp14:pctHeight>
+            </wp14:sizeRelV>
+          </wp:anchor>
+        </w:drawing>
+      </w:r>
+      <w:r>
+        <w:rPr>
           <w:rFonts w:ascii="Georgia" w:hAnsi="Georgia"/>
         </w:rPr>
         <w:t xml:space="preserve">La palette di colori è stata scelta accuratamente per poter rispettare gli standard AA del WCAG. Al fine di controllare i contrasti si è utilizzato lo strumento Color </w:t>
@@ -6872,76 +7117,13 @@
         </w:rPr>
         <w:t>(</w:t>
       </w:r>
-      <w:hyperlink r:id="rId10" w:history="1">
+      <w:hyperlink r:id="rId13" w:history="1">
         <w:r>
           <w:rPr>
             <w:rStyle w:val="Collegamentoipertestuale"/>
             <w:rFonts w:ascii="Georgia" w:hAnsi="Georgia"/>
           </w:rPr>
-          <w:t>https://coolors.co/contrast-check</w:t>
-        </w:r>
-        <w:r>
-          <w:rPr>
-            <w:rStyle w:val="Collegamentoipertestuale"/>
-            <w:rFonts w:ascii="Georgia" w:hAnsi="Georgia"/>
-          </w:rPr>
-          <w:t>e</w:t>
-        </w:r>
-        <w:r>
-          <w:rPr>
-            <w:rStyle w:val="Collegamentoipertestuale"/>
-            <w:rFonts w:ascii="Georgia" w:hAnsi="Georgia"/>
-          </w:rPr>
-          <w:t>r/1</w:t>
-        </w:r>
-        <w:r>
-          <w:rPr>
-            <w:rStyle w:val="Collegamentoipertestuale"/>
-            <w:rFonts w:ascii="Georgia" w:hAnsi="Georgia"/>
-          </w:rPr>
-          <w:t>1</w:t>
-        </w:r>
-        <w:r>
-          <w:rPr>
-            <w:rStyle w:val="Collegamentoipertestuale"/>
-            <w:rFonts w:ascii="Georgia" w:hAnsi="Georgia"/>
-          </w:rPr>
-          <w:t>2a46-</w:t>
-        </w:r>
-        <w:r>
-          <w:rPr>
-            <w:rStyle w:val="Collegamentoipertestuale"/>
-            <w:rFonts w:ascii="Georgia" w:hAnsi="Georgia"/>
-          </w:rPr>
-          <w:t>a</w:t>
-        </w:r>
-        <w:r>
-          <w:rPr>
-            <w:rStyle w:val="Collegamentoipertestuale"/>
-            <w:rFonts w:ascii="Georgia" w:hAnsi="Georgia"/>
-          </w:rPr>
-          <w:t>c</w:t>
-        </w:r>
-        <w:r>
-          <w:rPr>
-            <w:rStyle w:val="Collegamentoipertestuale"/>
-            <w:rFonts w:ascii="Georgia" w:hAnsi="Georgia"/>
-          </w:rPr>
-          <w:t>c8</w:t>
-        </w:r>
-        <w:r>
-          <w:rPr>
-            <w:rStyle w:val="Collegamentoipertestuale"/>
-            <w:rFonts w:ascii="Georgia" w:hAnsi="Georgia"/>
-          </w:rPr>
-          <w:t>e</w:t>
-        </w:r>
-        <w:r>
-          <w:rPr>
-            <w:rStyle w:val="Collegamentoipertestuale"/>
-            <w:rFonts w:ascii="Georgia" w:hAnsi="Georgia"/>
-          </w:rPr>
-          <w:t>5</w:t>
+          <w:t>https://coolors.co/contrast-checker/112a46-acc8e5</w:t>
         </w:r>
       </w:hyperlink>
       <w:r>
@@ -6960,9 +7142,21 @@
         <w:rPr>
           <w:rFonts w:ascii="Georgia" w:hAnsi="Georgia"/>
         </w:rPr>
-        <w:t>:1. La palette inoltre è stata analizzata tramite lo strumento di analisi di daltonismo presente all’interno del medesimo sito (</w:t>
-      </w:r>
-      <w:hyperlink r:id="rId11" w:history="1">
+        <w:t>:1. La palette inoltre è stata analizzata tramite lo strumento di analisi di daltonismo</w:t>
+      </w:r>
+      <w:r>
+        <w:rPr>
+          <w:rFonts w:ascii="Georgia" w:hAnsi="Georgia"/>
+        </w:rPr>
+        <w:t xml:space="preserve"> </w:t>
+      </w:r>
+      <w:r>
+        <w:rPr>
+          <w:rFonts w:ascii="Georgia" w:hAnsi="Georgia"/>
+        </w:rPr>
+        <w:t>presente all’interno del medesimo sito (</w:t>
+      </w:r>
+      <w:hyperlink r:id="rId14" w:history="1">
         <w:r>
           <w:rPr>
             <w:rStyle w:val="Collegamentoipertestuale"/>
@@ -6983,6 +7177,12 @@
         </w:rPr>
         <w:t>, cercando una palette facilmente distinguibile anche nel caso di Acromatopsia (scala di grigi).</w:t>
       </w:r>
+      <w:r>
+        <w:rPr>
+          <w:rFonts w:ascii="Georgia" w:hAnsi="Georgia"/>
+        </w:rPr>
+        <w:t xml:space="preserve"> </w:t>
+      </w:r>
     </w:p>
     <w:p>
       <w:pPr>
@@ -6998,6 +7198,7 @@
         <w:rPr>
           <w:rFonts w:ascii="Georgia" w:hAnsi="Georgia"/>
         </w:rPr>
+        <w:lastRenderedPageBreak/>
         <w:t xml:space="preserve">6.4 </w:t>
       </w:r>
       <w:proofErr w:type="spellStart"/>
@@ -7156,7 +7357,6 @@
         <w:rPr>
           <w:rFonts w:ascii="Georgia" w:hAnsi="Georgia"/>
         </w:rPr>
-        <w:lastRenderedPageBreak/>
         <w:t>6.</w:t>
       </w:r>
       <w:r>
@@ -7207,14 +7407,769 @@
     </w:p>
     <w:p>
       <w:pPr>
+        <w:rPr>
+          <w:rFonts w:ascii="Georgia" w:hAnsi="Georgia"/>
+        </w:rPr>
+      </w:pPr>
+      <w:r>
+        <w:rPr>
+          <w:rFonts w:ascii="Georgia" w:hAnsi="Georgia"/>
+        </w:rPr>
+        <w:drawing>
+          <wp:anchor distT="0" distB="0" distL="114300" distR="114300" simplePos="0" relativeHeight="251671552" behindDoc="0" locked="0" layoutInCell="1" allowOverlap="1" wp14:anchorId="3464F92E" wp14:editId="04E86F29">
+            <wp:simplePos x="0" y="0"/>
+            <wp:positionH relativeFrom="margin">
+              <wp:posOffset>3360420</wp:posOffset>
+            </wp:positionH>
+            <wp:positionV relativeFrom="paragraph">
+              <wp:posOffset>2429510</wp:posOffset>
+            </wp:positionV>
+            <wp:extent cx="2937510" cy="1651635"/>
+            <wp:effectExtent l="0" t="0" r="0" b="5715"/>
+            <wp:wrapTopAndBottom/>
+            <wp:docPr id="1274518222" name="Immagine 7" descr="Immagine che contiene testo, schermata, software, Software multimediale&#10;&#10;Descrizione generata automaticamente"/>
+            <wp:cNvGraphicFramePr>
+              <a:graphicFrameLocks xmlns:a="http://schemas.openxmlformats.org/drawingml/2006/main" noChangeAspect="1"/>
+            </wp:cNvGraphicFramePr>
+            <a:graphic xmlns:a="http://schemas.openxmlformats.org/drawingml/2006/main">
+              <a:graphicData uri="http://schemas.openxmlformats.org/drawingml/2006/picture">
+                <pic:pic xmlns:pic="http://schemas.openxmlformats.org/drawingml/2006/picture">
+                  <pic:nvPicPr>
+                    <pic:cNvPr id="1274518222" name="Immagine 7" descr="Immagine che contiene testo, schermata, software, Software multimediale&#10;&#10;Descrizione generata automaticamente"/>
+                    <pic:cNvPicPr>
+                      <a:picLocks noChangeAspect="1" noChangeArrowheads="1"/>
+                    </pic:cNvPicPr>
+                  </pic:nvPicPr>
+                  <pic:blipFill>
+                    <a:blip r:embed="rId15" cstate="print">
+                      <a:extLst>
+                        <a:ext uri="{28A0092B-C50C-407E-A947-70E740481C1C}">
+                          <a14:useLocalDpi xmlns:a14="http://schemas.microsoft.com/office/drawing/2010/main" val="0"/>
+                        </a:ext>
+                      </a:extLst>
+                    </a:blip>
+                    <a:srcRect/>
+                    <a:stretch>
+                      <a:fillRect/>
+                    </a:stretch>
+                  </pic:blipFill>
+                  <pic:spPr bwMode="auto">
+                    <a:xfrm>
+                      <a:off x="0" y="0"/>
+                      <a:ext cx="2937510" cy="1651635"/>
+                    </a:xfrm>
+                    <a:prstGeom prst="rect">
+                      <a:avLst/>
+                    </a:prstGeom>
+                    <a:noFill/>
+                    <a:ln>
+                      <a:noFill/>
+                    </a:ln>
+                  </pic:spPr>
+                </pic:pic>
+              </a:graphicData>
+            </a:graphic>
+            <wp14:sizeRelH relativeFrom="margin">
+              <wp14:pctWidth>0</wp14:pctWidth>
+            </wp14:sizeRelH>
+            <wp14:sizeRelV relativeFrom="margin">
+              <wp14:pctHeight>0</wp14:pctHeight>
+            </wp14:sizeRelV>
+          </wp:anchor>
+        </w:drawing>
+      </w:r>
+      <w:r>
+        <w:rPr>
+          <w:noProof/>
+        </w:rPr>
+        <mc:AlternateContent>
+          <mc:Choice Requires="wps">
+            <w:drawing>
+              <wp:anchor distT="0" distB="0" distL="114300" distR="114300" simplePos="0" relativeHeight="251669504" behindDoc="0" locked="0" layoutInCell="1" allowOverlap="1" wp14:anchorId="0C57E355" wp14:editId="609317F5">
+                <wp:simplePos x="0" y="0"/>
+                <wp:positionH relativeFrom="column">
+                  <wp:posOffset>3376295</wp:posOffset>
+                </wp:positionH>
+                <wp:positionV relativeFrom="paragraph">
+                  <wp:posOffset>4133850</wp:posOffset>
+                </wp:positionV>
+                <wp:extent cx="2950210" cy="635"/>
+                <wp:effectExtent l="0" t="0" r="0" b="0"/>
+                <wp:wrapTopAndBottom/>
+                <wp:docPr id="1102160303" name="Casella di testo 1"/>
+                <wp:cNvGraphicFramePr/>
+                <a:graphic xmlns:a="http://schemas.openxmlformats.org/drawingml/2006/main">
+                  <a:graphicData uri="http://schemas.microsoft.com/office/word/2010/wordprocessingShape">
+                    <wps:wsp>
+                      <wps:cNvSpPr txBox="1"/>
+                      <wps:spPr>
+                        <a:xfrm>
+                          <a:off x="0" y="0"/>
+                          <a:ext cx="2950210" cy="635"/>
+                        </a:xfrm>
+                        <a:prstGeom prst="rect">
+                          <a:avLst/>
+                        </a:prstGeom>
+                        <a:solidFill>
+                          <a:prstClr val="white"/>
+                        </a:solidFill>
+                        <a:ln>
+                          <a:noFill/>
+                        </a:ln>
+                      </wps:spPr>
+                      <wps:txbx>
+                        <w:txbxContent>
+                          <w:p>
+                            <w:pPr>
+                              <w:pStyle w:val="Didascalia"/>
+                              <w:rPr>
+                                <w:noProof/>
+                              </w:rPr>
+                            </w:pPr>
+                            <w:r>
+                              <w:t xml:space="preserve">Figura 4: </w:t>
+                            </w:r>
+                            <w:r>
+                              <w:t>Soggetto con fascia di età 20-30 anni è stato in grado di evidenziare tutti i link</w:t>
+                            </w:r>
+                          </w:p>
+                        </w:txbxContent>
+                      </wps:txbx>
+                      <wps:bodyPr rot="0" spcFirstLastPara="0" vertOverflow="overflow" horzOverflow="overflow" vert="horz" wrap="square" lIns="0" tIns="0" rIns="0" bIns="0" numCol="1" spcCol="0" rtlCol="0" fromWordArt="0" anchor="t" anchorCtr="0" forceAA="0" compatLnSpc="1">
+                        <a:prstTxWarp prst="textNoShape">
+                          <a:avLst/>
+                        </a:prstTxWarp>
+                        <a:spAutoFit/>
+                      </wps:bodyPr>
+                    </wps:wsp>
+                  </a:graphicData>
+                </a:graphic>
+              </wp:anchor>
+            </w:drawing>
+          </mc:Choice>
+          <mc:Fallback>
+            <w:pict>
+              <v:shape w14:anchorId="0C57E355" id="_x0000_s1028" type="#_x0000_t202" style="position:absolute;margin-left:265.85pt;margin-top:325.5pt;width:232.3pt;height:.05pt;z-index:251669504;visibility:visible;mso-wrap-style:square;mso-wrap-distance-left:9pt;mso-wrap-distance-top:0;mso-wrap-distance-right:9pt;mso-wrap-distance-bottom:0;mso-position-horizontal:absolute;mso-position-horizontal-relative:text;mso-position-vertical:absolute;mso-position-vertical-relative:text;v-text-anchor:top" o:gfxdata="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" stroked="f">
+                <v:textbox style="mso-fit-shape-to-text:t" inset="0,0,0,0">
+                  <w:txbxContent>
+                    <w:p>
+                      <w:pPr>
+                        <w:pStyle w:val="Didascalia"/>
+                        <w:rPr>
+                          <w:noProof/>
+                        </w:rPr>
+                      </w:pPr>
+                      <w:r>
+                        <w:t xml:space="preserve">Figura 4: </w:t>
+                      </w:r>
+                      <w:r>
+                        <w:t>Soggetto con fascia di età 20-30 anni è stato in grado di evidenziare tutti i link</w:t>
+                      </w:r>
+                    </w:p>
+                  </w:txbxContent>
+                </v:textbox>
+                <w10:wrap type="topAndBottom"/>
+              </v:shape>
+            </w:pict>
+          </mc:Fallback>
+        </mc:AlternateContent>
+      </w:r>
+      <w:r>
+        <w:rPr>
+          <w:noProof/>
+        </w:rPr>
+        <mc:AlternateContent>
+          <mc:Choice Requires="wps">
+            <w:drawing>
+              <wp:anchor distT="0" distB="0" distL="114300" distR="114300" simplePos="0" relativeHeight="251666432" behindDoc="0" locked="0" layoutInCell="1" allowOverlap="1" wp14:anchorId="2B0FA2FB" wp14:editId="4D476552">
+                <wp:simplePos x="0" y="0"/>
+                <wp:positionH relativeFrom="column">
+                  <wp:posOffset>313690</wp:posOffset>
+                </wp:positionH>
+                <wp:positionV relativeFrom="paragraph">
+                  <wp:posOffset>4151313</wp:posOffset>
+                </wp:positionV>
+                <wp:extent cx="2473960" cy="635"/>
+                <wp:effectExtent l="0" t="0" r="0" b="0"/>
+                <wp:wrapTopAndBottom/>
+                <wp:docPr id="1530480105" name="Casella di testo 1"/>
+                <wp:cNvGraphicFramePr/>
+                <a:graphic xmlns:a="http://schemas.openxmlformats.org/drawingml/2006/main">
+                  <a:graphicData uri="http://schemas.microsoft.com/office/word/2010/wordprocessingShape">
+                    <wps:wsp>
+                      <wps:cNvSpPr txBox="1"/>
+                      <wps:spPr>
+                        <a:xfrm>
+                          <a:off x="0" y="0"/>
+                          <a:ext cx="2473960" cy="635"/>
+                        </a:xfrm>
+                        <a:prstGeom prst="rect">
+                          <a:avLst/>
+                        </a:prstGeom>
+                        <a:solidFill>
+                          <a:prstClr val="white"/>
+                        </a:solidFill>
+                        <a:ln>
+                          <a:noFill/>
+                        </a:ln>
+                      </wps:spPr>
+                      <wps:txbx>
+                        <w:txbxContent>
+                          <w:p>
+                            <w:pPr>
+                              <w:pStyle w:val="Didascalia"/>
+                              <w:rPr>
+                                <w:rFonts w:ascii="Georgia" w:hAnsi="Georgia"/>
+                              </w:rPr>
+                            </w:pPr>
+                            <w:r>
+                              <w:t xml:space="preserve">Figura 3: </w:t>
+                            </w:r>
+                            <w:r>
+                              <w:t>Soggetto con fascia di età 40-50 anni è stato in grado di evidenziare tutti i link</w:t>
+                            </w:r>
+                          </w:p>
+                        </w:txbxContent>
+                      </wps:txbx>
+                      <wps:bodyPr rot="0" spcFirstLastPara="0" vertOverflow="overflow" horzOverflow="overflow" vert="horz" wrap="square" lIns="0" tIns="0" rIns="0" bIns="0" numCol="1" spcCol="0" rtlCol="0" fromWordArt="0" anchor="t" anchorCtr="0" forceAA="0" compatLnSpc="1">
+                        <a:prstTxWarp prst="textNoShape">
+                          <a:avLst/>
+                        </a:prstTxWarp>
+                        <a:spAutoFit/>
+                      </wps:bodyPr>
+                    </wps:wsp>
+                  </a:graphicData>
+                </a:graphic>
+              </wp:anchor>
+            </w:drawing>
+          </mc:Choice>
+          <mc:Fallback>
+            <w:pict>
+              <v:shape w14:anchorId="2B0FA2FB" id="_x0000_s1029" type="#_x0000_t202" style="position:absolute;margin-left:24.7pt;margin-top:326.9pt;width:194.8pt;height:.05pt;z-index:251666432;visibility:visible;mso-wrap-style:square;mso-wrap-distance-left:9pt;mso-wrap-distance-top:0;mso-wrap-distance-right:9pt;mso-wrap-distance-bottom:0;mso-position-horizontal:absolute;mso-position-horizontal-relative:text;mso-position-vertical:absolute;mso-position-vertical-relative:text;v-text-anchor:top" o:gfxdata="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" stroked="f">
+                <v:textbox style="mso-fit-shape-to-text:t" inset="0,0,0,0">
+                  <w:txbxContent>
+                    <w:p>
+                      <w:pPr>
+                        <w:pStyle w:val="Didascalia"/>
+                        <w:rPr>
+                          <w:rFonts w:ascii="Georgia" w:hAnsi="Georgia"/>
+                        </w:rPr>
+                      </w:pPr>
+                      <w:r>
+                        <w:t xml:space="preserve">Figura 3: </w:t>
+                      </w:r>
+                      <w:r>
+                        <w:t>Soggetto con fascia di età 40-50 anni è stato in grado di evidenziare tutti i link</w:t>
+                      </w:r>
+                    </w:p>
+                  </w:txbxContent>
+                </v:textbox>
+                <w10:wrap type="topAndBottom"/>
+              </v:shape>
+            </w:pict>
+          </mc:Fallback>
+        </mc:AlternateContent>
+      </w:r>
+      <w:r>
+        <w:rPr>
+          <w:rFonts w:ascii="Georgia" w:hAnsi="Georgia"/>
+        </w:rPr>
+        <w:drawing>
+          <wp:anchor distT="0" distB="0" distL="114300" distR="114300" simplePos="0" relativeHeight="251670528" behindDoc="0" locked="0" layoutInCell="1" allowOverlap="1" wp14:anchorId="35F47B59" wp14:editId="78B9A47E">
+            <wp:simplePos x="0" y="0"/>
+            <wp:positionH relativeFrom="margin">
+              <wp:align>left</wp:align>
+            </wp:positionH>
+            <wp:positionV relativeFrom="paragraph">
+              <wp:posOffset>2432367</wp:posOffset>
+            </wp:positionV>
+            <wp:extent cx="2931795" cy="1648460"/>
+            <wp:effectExtent l="0" t="0" r="1905" b="8890"/>
+            <wp:wrapTopAndBottom/>
+            <wp:docPr id="1231554923" name="Immagine 6" descr="Immagine che contiene testo, schermata, software, Software multimediale&#10;&#10;Descrizione generata automaticamente"/>
+            <wp:cNvGraphicFramePr>
+              <a:graphicFrameLocks xmlns:a="http://schemas.openxmlformats.org/drawingml/2006/main" noChangeAspect="1"/>
+            </wp:cNvGraphicFramePr>
+            <a:graphic xmlns:a="http://schemas.openxmlformats.org/drawingml/2006/main">
+              <a:graphicData uri="http://schemas.openxmlformats.org/drawingml/2006/picture">
+                <pic:pic xmlns:pic="http://schemas.openxmlformats.org/drawingml/2006/picture">
+                  <pic:nvPicPr>
+                    <pic:cNvPr id="1231554923" name="Immagine 6" descr="Immagine che contiene testo, schermata, software, Software multimediale&#10;&#10;Descrizione generata automaticamente"/>
+                    <pic:cNvPicPr>
+                      <a:picLocks noChangeAspect="1" noChangeArrowheads="1"/>
+                    </pic:cNvPicPr>
+                  </pic:nvPicPr>
+                  <pic:blipFill>
+                    <a:blip r:embed="rId16" cstate="print">
+                      <a:extLst>
+                        <a:ext uri="{28A0092B-C50C-407E-A947-70E740481C1C}">
+                          <a14:useLocalDpi xmlns:a14="http://schemas.microsoft.com/office/drawing/2010/main" val="0"/>
+                        </a:ext>
+                      </a:extLst>
+                    </a:blip>
+                    <a:srcRect/>
+                    <a:stretch>
+                      <a:fillRect/>
+                    </a:stretch>
+                  </pic:blipFill>
+                  <pic:spPr bwMode="auto">
+                    <a:xfrm>
+                      <a:off x="0" y="0"/>
+                      <a:ext cx="2931795" cy="1648460"/>
+                    </a:xfrm>
+                    <a:prstGeom prst="rect">
+                      <a:avLst/>
+                    </a:prstGeom>
+                    <a:noFill/>
+                    <a:ln>
+                      <a:noFill/>
+                    </a:ln>
+                  </pic:spPr>
+                </pic:pic>
+              </a:graphicData>
+            </a:graphic>
+          </wp:anchor>
+        </w:drawing>
+      </w:r>
+      <w:r>
+        <w:rPr>
+          <w:rFonts w:ascii="Georgia" w:hAnsi="Georgia"/>
+        </w:rPr>
+        <w:drawing>
+          <wp:anchor distT="0" distB="0" distL="114300" distR="114300" simplePos="0" relativeHeight="251664384" behindDoc="0" locked="0" layoutInCell="1" allowOverlap="1" wp14:anchorId="7FB30527" wp14:editId="5FEBEB95">
+            <wp:simplePos x="0" y="0"/>
+            <wp:positionH relativeFrom="column">
+              <wp:posOffset>10786</wp:posOffset>
+            </wp:positionH>
+            <wp:positionV relativeFrom="paragraph">
+              <wp:posOffset>691918</wp:posOffset>
+            </wp:positionV>
+            <wp:extent cx="2946400" cy="1656715"/>
+            <wp:effectExtent l="0" t="0" r="6350" b="635"/>
+            <wp:wrapTopAndBottom/>
+            <wp:docPr id="2079212156" name="Immagine 4" descr="Soggetto con fascia di età 40-50 anni è stato in grado di evidenziare tutti i link"/>
+            <wp:cNvGraphicFramePr>
+              <a:graphicFrameLocks xmlns:a="http://schemas.openxmlformats.org/drawingml/2006/main" noChangeAspect="1"/>
+            </wp:cNvGraphicFramePr>
+            <a:graphic xmlns:a="http://schemas.openxmlformats.org/drawingml/2006/main">
+              <a:graphicData uri="http://schemas.openxmlformats.org/drawingml/2006/picture">
+                <pic:pic xmlns:pic="http://schemas.openxmlformats.org/drawingml/2006/picture">
+                  <pic:nvPicPr>
+                    <pic:cNvPr id="2079212156" name="Immagine 4" descr="Soggetto con fascia di età 40-50 anni è stato in grado di evidenziare tutti i link"/>
+                    <pic:cNvPicPr>
+                      <a:picLocks noChangeAspect="1" noChangeArrowheads="1"/>
+                    </pic:cNvPicPr>
+                  </pic:nvPicPr>
+                  <pic:blipFill>
+                    <a:blip r:embed="rId17" cstate="print">
+                      <a:extLst>
+                        <a:ext uri="{28A0092B-C50C-407E-A947-70E740481C1C}">
+                          <a14:useLocalDpi xmlns:a14="http://schemas.microsoft.com/office/drawing/2010/main" val="0"/>
+                        </a:ext>
+                      </a:extLst>
+                    </a:blip>
+                    <a:srcRect/>
+                    <a:stretch>
+                      <a:fillRect/>
+                    </a:stretch>
+                  </pic:blipFill>
+                  <pic:spPr bwMode="auto">
+                    <a:xfrm>
+                      <a:off x="0" y="0"/>
+                      <a:ext cx="2946400" cy="1656715"/>
+                    </a:xfrm>
+                    <a:prstGeom prst="rect">
+                      <a:avLst/>
+                    </a:prstGeom>
+                    <a:noFill/>
+                    <a:ln>
+                      <a:noFill/>
+                    </a:ln>
+                  </pic:spPr>
+                </pic:pic>
+              </a:graphicData>
+            </a:graphic>
+            <wp14:sizeRelH relativeFrom="margin">
+              <wp14:pctWidth>0</wp14:pctWidth>
+            </wp14:sizeRelH>
+            <wp14:sizeRelV relativeFrom="margin">
+              <wp14:pctHeight>0</wp14:pctHeight>
+            </wp14:sizeRelV>
+          </wp:anchor>
+        </w:drawing>
+      </w:r>
+      <w:r>
+        <w:rPr>
+          <w:rFonts w:ascii="Georgia" w:hAnsi="Georgia"/>
+        </w:rPr>
+        <w:drawing>
+          <wp:anchor distT="0" distB="0" distL="114300" distR="114300" simplePos="0" relativeHeight="251667456" behindDoc="0" locked="0" layoutInCell="1" allowOverlap="1" wp14:anchorId="1B4A283B" wp14:editId="48181BB6">
+            <wp:simplePos x="0" y="0"/>
+            <wp:positionH relativeFrom="column">
+              <wp:posOffset>3359648</wp:posOffset>
+            </wp:positionH>
+            <wp:positionV relativeFrom="paragraph">
+              <wp:posOffset>672899</wp:posOffset>
+            </wp:positionV>
+            <wp:extent cx="2950210" cy="1658620"/>
+            <wp:effectExtent l="0" t="0" r="2540" b="0"/>
+            <wp:wrapTopAndBottom/>
+            <wp:docPr id="737018916" name="Immagine 5" descr="Soggetto con fascia di età 20-30 anni è stato in grado di evidenziare tutti i link"/>
+            <wp:cNvGraphicFramePr>
+              <a:graphicFrameLocks xmlns:a="http://schemas.openxmlformats.org/drawingml/2006/main" noChangeAspect="1"/>
+            </wp:cNvGraphicFramePr>
+            <a:graphic xmlns:a="http://schemas.openxmlformats.org/drawingml/2006/main">
+              <a:graphicData uri="http://schemas.openxmlformats.org/drawingml/2006/picture">
+                <pic:pic xmlns:pic="http://schemas.openxmlformats.org/drawingml/2006/picture">
+                  <pic:nvPicPr>
+                    <pic:cNvPr id="737018916" name="Immagine 5" descr="Soggetto con fascia di età 20-30 anni è stato in grado di evidenziare tutti i link"/>
+                    <pic:cNvPicPr>
+                      <a:picLocks noChangeAspect="1" noChangeArrowheads="1"/>
+                    </pic:cNvPicPr>
+                  </pic:nvPicPr>
+                  <pic:blipFill>
+                    <a:blip r:embed="rId18" cstate="print">
+                      <a:extLst>
+                        <a:ext uri="{28A0092B-C50C-407E-A947-70E740481C1C}">
+                          <a14:useLocalDpi xmlns:a14="http://schemas.microsoft.com/office/drawing/2010/main" val="0"/>
+                        </a:ext>
+                      </a:extLst>
+                    </a:blip>
+                    <a:srcRect/>
+                    <a:stretch>
+                      <a:fillRect/>
+                    </a:stretch>
+                  </pic:blipFill>
+                  <pic:spPr bwMode="auto">
+                    <a:xfrm>
+                      <a:off x="0" y="0"/>
+                      <a:ext cx="2950210" cy="1658620"/>
+                    </a:xfrm>
+                    <a:prstGeom prst="rect">
+                      <a:avLst/>
+                    </a:prstGeom>
+                    <a:noFill/>
+                    <a:ln>
+                      <a:noFill/>
+                    </a:ln>
+                  </pic:spPr>
+                </pic:pic>
+              </a:graphicData>
+            </a:graphic>
+            <wp14:sizeRelH relativeFrom="margin">
+              <wp14:pctWidth>0</wp14:pctWidth>
+            </wp14:sizeRelH>
+            <wp14:sizeRelV relativeFrom="margin">
+              <wp14:pctHeight>0</wp14:pctHeight>
+            </wp14:sizeRelV>
+          </wp:anchor>
+        </w:drawing>
+      </w:r>
+      <w:r>
+        <w:rPr>
+          <w:rFonts w:ascii="Georgia" w:hAnsi="Georgia"/>
+        </w:rPr>
+        <w:t>Come da suggerimento a lezione, tre persone sono state intervistate con il compito di evidenziare in una pagina del sito, visualizzata in scala di grigi, tutti i link. In tutti e tre i test i link sono risultati abbastanza evidenti e i soggetti sono stati in grado di riconoscerli.</w:t>
+      </w:r>
+      <w:r>
+        <w:rPr>
+          <w:rFonts w:ascii="Georgia" w:hAnsi="Georgia"/>
+        </w:rPr>
+        <w:t xml:space="preserve"> </w:t>
+      </w:r>
+      <w:bookmarkStart w:id="75" w:name="_Toc157546509"/>
+      <w:bookmarkStart w:id="76" w:name="_Toc157546672"/>
+    </w:p>
+    <w:p>
+      <w:pPr>
+        <w:pStyle w:val="Titolo2"/>
+        <w:spacing w:after="240"/>
+        <w:rPr>
+          <w:rFonts w:ascii="Georgia" w:hAnsi="Georgia"/>
+        </w:rPr>
+      </w:pPr>
+      <w:r>
+        <w:rPr>
+          <w:rFonts w:ascii="Georgia" w:hAnsi="Georgia"/>
+        </w:rPr>
+        <w:t>6.</w:t>
+      </w:r>
+      <w:r>
+        <w:rPr>
+          <w:rFonts w:ascii="Georgia" w:hAnsi="Georgia"/>
+        </w:rPr>
+        <w:t>7 Test automatici</w:t>
+      </w:r>
+    </w:p>
+    <w:p>
+      <w:pPr>
+        <w:rPr>
+          <w:rFonts w:ascii="Georgia" w:hAnsi="Georgia"/>
+        </w:rPr>
+      </w:pPr>
+      <w:r>
+        <w:rPr>
+          <w:rFonts w:ascii="Georgia" w:hAnsi="Georgia"/>
+        </w:rPr>
+        <w:t xml:space="preserve">Il sito, durante la fase di sviluppo, è stato continuamente testato con il servizio di validazione offerto da “w3c”, il quale è stato utile per individuare errori di sintassi del codice html, ad esempio tag non chiusi. Nello stadio finale della progettazione è stato utilizzato Total </w:t>
+      </w:r>
+      <w:proofErr w:type="spellStart"/>
+      <w:r>
+        <w:rPr>
+          <w:rFonts w:ascii="Georgia" w:hAnsi="Georgia"/>
+        </w:rPr>
+        <w:t>Validator</w:t>
+      </w:r>
+      <w:proofErr w:type="spellEnd"/>
+      <w:r>
+        <w:rPr>
+          <w:rFonts w:ascii="Georgia" w:hAnsi="Georgia"/>
+        </w:rPr>
+        <w:t>, in laboratorio, che ha evidenziato i seguenti errori:</w:t>
+      </w:r>
+    </w:p>
+    <w:p>
+      <w:pPr>
+        <w:pStyle w:val="Paragrafoelenco"/>
+        <w:numPr>
+          <w:ilvl w:val="0"/>
+          <w:numId w:val="8"/>
+        </w:numPr>
+      </w:pPr>
+      <w:r>
+        <w:rPr>
+          <w:rFonts w:ascii="Georgia" w:hAnsi="Georgia"/>
+        </w:rPr>
+        <w:t xml:space="preserve">Diversi errori di </w:t>
+      </w:r>
+      <w:proofErr w:type="spellStart"/>
+      <w:r>
+        <w:rPr>
+          <w:rFonts w:ascii="Georgia" w:hAnsi="Georgia"/>
+        </w:rPr>
+        <w:t>spell</w:t>
+      </w:r>
+      <w:proofErr w:type="spellEnd"/>
+      <w:r>
+        <w:rPr>
+          <w:rFonts w:ascii="Georgia" w:hAnsi="Georgia"/>
+        </w:rPr>
+        <w:t xml:space="preserve"> check, che sono risultati essere falsi positivi perché il dizionario non sembrava contenere molte parole della lingua italiana</w:t>
+      </w:r>
+    </w:p>
+    <w:p>
+      <w:pPr>
+        <w:pStyle w:val="Paragrafoelenco"/>
+        <w:numPr>
+          <w:ilvl w:val="0"/>
+          <w:numId w:val="8"/>
+        </w:numPr>
+      </w:pPr>
+      <w:r>
+        <w:rPr>
+          <w:rFonts w:ascii="Georgia" w:hAnsi="Georgia"/>
+        </w:rPr>
+        <w:lastRenderedPageBreak/>
+        <w:t xml:space="preserve">Le label nei </w:t>
+      </w:r>
+      <w:proofErr w:type="spellStart"/>
+      <w:r>
+        <w:rPr>
+          <w:rFonts w:ascii="Georgia" w:hAnsi="Georgia"/>
+        </w:rPr>
+        <w:t>form</w:t>
+      </w:r>
+      <w:proofErr w:type="spellEnd"/>
+      <w:r>
+        <w:rPr>
+          <w:rFonts w:ascii="Georgia" w:hAnsi="Georgia"/>
+        </w:rPr>
+        <w:t xml:space="preserve"> erano state inserite dopo il campo input a loro associato, questo generava un errore di WCAG2 A</w:t>
+      </w:r>
+      <w:r>
+        <w:rPr>
+          <w:rFonts w:ascii="Georgia" w:hAnsi="Georgia"/>
+        </w:rPr>
+        <w:t xml:space="preserve"> e quindi sono state risistemate.</w:t>
+      </w:r>
+    </w:p>
+    <w:p>
+      <w:pPr>
+        <w:pStyle w:val="Paragrafoelenco"/>
+        <w:numPr>
+          <w:ilvl w:val="0"/>
+          <w:numId w:val="8"/>
+        </w:numPr>
+      </w:pPr>
+      <w:r>
+        <w:rPr>
+          <w:rFonts w:ascii="Georgia" w:hAnsi="Georgia"/>
+        </w:rPr>
+        <w:t xml:space="preserve">Qualche dimenticanza nella sostituzione dei </w:t>
+      </w:r>
+      <w:proofErr w:type="spellStart"/>
+      <w:r>
+        <w:rPr>
+          <w:rFonts w:ascii="Georgia" w:hAnsi="Georgia"/>
+        </w:rPr>
+        <w:t>placeholder</w:t>
+      </w:r>
+      <w:proofErr w:type="spellEnd"/>
+      <w:r>
+        <w:rPr>
+          <w:rFonts w:ascii="Georgia" w:hAnsi="Georgia"/>
+        </w:rPr>
+        <w:t xml:space="preserve"> durante la costruzione della pagina html attraverso uno script PHP</w:t>
+      </w:r>
+    </w:p>
+    <w:p>
+      <w:pPr>
+        <w:pStyle w:val="Paragrafoelenco"/>
+        <w:numPr>
+          <w:ilvl w:val="0"/>
+          <w:numId w:val="8"/>
+        </w:numPr>
+      </w:pPr>
+      <w:r>
+        <w:rPr>
+          <w:rFonts w:ascii="Georgia" w:hAnsi="Georgia"/>
+        </w:rPr>
+        <w:t>Qualche id duplicato perché creato automaticamente tramite PHP, in seguito corretto</w:t>
+      </w:r>
+    </w:p>
+    <w:p>
+      <w:pPr>
+        <w:pStyle w:val="Paragrafoelenco"/>
+        <w:numPr>
+          <w:ilvl w:val="0"/>
+          <w:numId w:val="8"/>
+        </w:numPr>
+      </w:pPr>
+      <w:r>
+        <w:rPr>
+          <w:rFonts w:ascii="Georgia" w:hAnsi="Georgia"/>
+        </w:rPr>
+        <w:t xml:space="preserve">Nei suggerimenti sono stati inseriti degli </w:t>
+      </w:r>
+      <w:proofErr w:type="spellStart"/>
+      <w:r>
+        <w:rPr>
+          <w:rFonts w:ascii="Georgia" w:hAnsi="Georgia"/>
+        </w:rPr>
+        <w:t>span</w:t>
+      </w:r>
+      <w:proofErr w:type="spellEnd"/>
+      <w:r>
+        <w:rPr>
+          <w:rFonts w:ascii="Georgia" w:hAnsi="Georgia"/>
+        </w:rPr>
+        <w:t xml:space="preserve"> con l’attributo “aria-label” per leggere i caratteri speciali non leggibili da screen reader automaticamente (come punto interrogativo ed esclamativo) che Total </w:t>
+      </w:r>
+      <w:proofErr w:type="spellStart"/>
+      <w:r>
+        <w:rPr>
+          <w:rFonts w:ascii="Georgia" w:hAnsi="Georgia"/>
+        </w:rPr>
+        <w:t>Validator</w:t>
+      </w:r>
+      <w:proofErr w:type="spellEnd"/>
+      <w:r>
+        <w:rPr>
+          <w:rFonts w:ascii="Georgia" w:hAnsi="Georgia"/>
+        </w:rPr>
+        <w:t xml:space="preserve"> ha segnalato come errore, però è stato scelto di lasciarli </w:t>
+      </w:r>
+      <w:r>
+        <w:rPr>
+          <w:rFonts w:ascii="Georgia" w:hAnsi="Georgia"/>
+        </w:rPr>
+        <w:t>altrimenti alcune classi di utenti non sarebbero state in grado di percepire i caratteri.</w:t>
+      </w:r>
+    </w:p>
+    <w:p>
+      <w:pPr>
+        <w:ind w:left="360"/>
+        <w:rPr>
+          <w:rFonts w:ascii="Georgia" w:hAnsi="Georgia"/>
+        </w:rPr>
+      </w:pPr>
+      <w:r>
+        <w:rPr>
+          <w:rFonts w:ascii="Georgia" w:hAnsi="Georgia"/>
+        </w:rPr>
+        <w:t>Sono state effettuate diverse prove con screen readers, per avere un'idea di come si presenta l'organizzazione del sito a un utente con disabilità visiva, e questo ha permesso di aggiustare la struttura (aggiungendo qualche tag "aria-label") per rendere il sito più navigabile</w:t>
+      </w:r>
+      <w:r>
+        <w:rPr>
+          <w:rFonts w:ascii="Georgia" w:hAnsi="Georgia"/>
+        </w:rPr>
+        <w:t>.</w:t>
+      </w:r>
+    </w:p>
+    <w:p>
+      <w:pPr>
+        <w:ind w:left="360"/>
+        <w:rPr>
+          <w:rFonts w:ascii="Georgia" w:hAnsi="Georgia"/>
+        </w:rPr>
+      </w:pPr>
+      <w:r>
+        <w:rPr>
+          <w:rFonts w:ascii="Georgia" w:hAnsi="Georgia"/>
+        </w:rPr>
+        <w:t xml:space="preserve">Inoltre, l'utilizzo degli screen readers ha permesso di verificare la leggibilità dei testi rimpiazzati con tecniche di image </w:t>
+      </w:r>
+      <w:proofErr w:type="spellStart"/>
+      <w:r>
+        <w:rPr>
+          <w:rFonts w:ascii="Georgia" w:hAnsi="Georgia"/>
+        </w:rPr>
+        <w:t>replacement</w:t>
+      </w:r>
+      <w:proofErr w:type="spellEnd"/>
+      <w:r>
+        <w:rPr>
+          <w:rFonts w:ascii="Georgia" w:hAnsi="Georgia"/>
+        </w:rPr>
+        <w:t xml:space="preserve">, dei suggerimenti per gli input nei </w:t>
+      </w:r>
+      <w:proofErr w:type="spellStart"/>
+      <w:r>
+        <w:rPr>
+          <w:rFonts w:ascii="Georgia" w:hAnsi="Georgia"/>
+        </w:rPr>
+        <w:t>form</w:t>
+      </w:r>
+      <w:proofErr w:type="spellEnd"/>
+      <w:r>
+        <w:rPr>
+          <w:rFonts w:ascii="Georgia" w:hAnsi="Georgia"/>
+        </w:rPr>
+        <w:t xml:space="preserve"> e delle tecniche di accessibilità per le tabelle.</w:t>
+      </w:r>
+    </w:p>
+    <w:p>
+      <w:pPr>
+        <w:ind w:left="360"/>
+        <w:rPr>
+          <w:rFonts w:ascii="Georgia" w:hAnsi="Georgia"/>
+        </w:rPr>
+      </w:pPr>
+      <w:r>
+        <w:rPr>
+          <w:rFonts w:ascii="Georgia" w:hAnsi="Georgia"/>
+        </w:rPr>
+        <w:t>Gli screen reader utilizzati durante la fase di sviluppo del sito sono stati NVDA e l’assistente vocale di Windows.</w:t>
+      </w:r>
+    </w:p>
+    <w:p>
+      <w:pPr>
         <w:pStyle w:val="Titolo1"/>
         <w:spacing w:after="240"/>
         <w:rPr>
           <w:rFonts w:ascii="Georgia" w:hAnsi="Georgia"/>
         </w:rPr>
       </w:pPr>
-      <w:bookmarkStart w:id="75" w:name="_Toc157546509"/>
-      <w:bookmarkStart w:id="76" w:name="_Toc157546672"/>
       <w:r>
         <w:rPr>
           <w:rFonts w:ascii="Georgia" w:hAnsi="Georgia"/>
@@ -7691,6 +8646,7 @@
         <w:rPr>
           <w:rFonts w:ascii="Georgia" w:hAnsi="Georgia"/>
         </w:rPr>
+        <w:lastRenderedPageBreak/>
         <w:t>Gestione stampa delle pagine tramite foglio CSS</w:t>
       </w:r>
     </w:p>
@@ -7916,7 +8872,6 @@
         <w:rPr>
           <w:rFonts w:ascii="Georgia" w:hAnsi="Georgia"/>
         </w:rPr>
-        <w:lastRenderedPageBreak/>
         <w:t>Gestione pagina Home</w:t>
       </w:r>
     </w:p>
@@ -8174,20 +9129,6 @@
         </w:rPr>
         <w:t>Stesura Relazione</w:t>
       </w:r>
-    </w:p>
-    <w:p>
-      <w:pPr>
-        <w:rPr>
-          <w:rFonts w:ascii="Georgia" w:hAnsi="Georgia"/>
-        </w:rPr>
-      </w:pPr>
-    </w:p>
-    <w:p>
-      <w:pPr>
-        <w:rPr>
-          <w:rFonts w:ascii="Georgia" w:hAnsi="Georgia"/>
-        </w:rPr>
-      </w:pPr>
     </w:p>
     <w:p>
       <w:pPr>
@@ -8259,9 +9200,9 @@
 <file path=word/numbering.xml><?xml version="1.0" encoding="utf-8"?>
 <w:numbering xmlns:wpc="http://schemas.microsoft.com/office/word/2010/wordprocessingCanvas" xmlns:cx="http://schemas.microsoft.com/office/drawing/2014/chartex" xmlns:cx1="http://schemas.microsoft.com/office/drawing/2015/9/8/chartex" xmlns:cx2="http://schemas.microsoft.com/office/drawing/2015/10/21/chartex" xmlns:cx3="http://schemas.microsoft.com/office/drawing/2016/5/9/chartex" xmlns:cx4="http://schemas.microsoft.com/office/drawing/2016/5/10/chartex" xmlns:cx5="http://schemas.microsoft.com/office/drawing/2016/5/11/chartex" xmlns:cx6="http://schemas.microsoft.com/office/drawing/2016/5/12/chartex" xmlns:cx7="http://schemas.microsoft.com/office/drawing/2016/5/13/chartex" xmlns:cx8="http://schemas.microsoft.com/office/drawing/2016/5/14/chartex" xmlns:mc="http://schemas.openxmlformats.org/markup-compatibility/2006" xmlns:aink="http://schemas.microsoft.com/office/drawing/2016/ink" xmlns:am3d="http://schemas.microsoft.com/office/drawing/2017/model3d" xmlns:o="urn:schemas-microsoft-com:office:office" xmlns:oel="http://schemas.microsoft.com/office/2019/extlst" xmlns:r="http://schemas.openxmlformats.org/officeDocument/2006/relationships" xmlns:m="http://schemas.openxmlformats.org/officeDocument/2006/math" xmlns:v="urn:schemas-microsoft-com:vml" xmlns:wp14="http://schemas.microsoft.com/office/word/2010/wordprocessingDrawing" xmlns:wp="http://schemas.openxmlformats.org/drawingml/2006/wordprocessingDrawing" xmlns:w10="urn:schemas-microsoft-com:office:word" xmlns:w="http://schemas.openxmlformats.org/wordprocessingml/2006/main" xmlns:w14="http://schemas.microsoft.com/office/word/2010/wordml" xmlns:w15="http://schemas.microsoft.com/office/word/2012/wordml" xmlns:w16cex="http://schemas.microsoft.com/office/word/2018/wordml/cex" xmlns:w16cid="http://schemas.microsoft.com/office/word/2016/wordml/cid" xmlns:w16="http://schemas.microsoft.com/office/word/2018/wordml" xmlns:w16sdtdh="http://schemas.microsoft.com/office/word/2020/wordml/sdtdatahash" xmlns:w16se="http://schemas.microsoft.com/office/word/2015/wordml/symex" xmlns:wpg="http://schemas.microsoft.com/office/word/2010/wordprocessingGroup" xmlns:wpi="http://schemas.microsoft.com/office/word/2010/wordprocessingInk" xmlns:wne="http://schemas.microsoft.com/office/word/2006/wordml" xmlns:wps="http://schemas.microsoft.com/office/word/2010/wordprocessingShape" mc:Ignorable="w14 w15 w16se w16cid w16 w16cex w16sdtdh wp14">
   <w:abstractNum w:abstractNumId="0" w15:restartNumberingAfterBreak="0">
-    <w:nsid w:val="1B0B22B8"/>
+    <w:nsid w:val="18996483"/>
     <w:multiLevelType w:val="hybridMultilevel"/>
-    <w:tmpl w:val="375411B4"/>
+    <w:tmpl w:val="6366B802"/>
     <w:lvl w:ilvl="0" w:tplc="04100001">
       <w:start w:val="1"/>
       <w:numFmt w:val="bullet"/>
@@ -8372,6 +9313,119 @@
     </w:lvl>
   </w:abstractNum>
   <w:abstractNum w:abstractNumId="1" w15:restartNumberingAfterBreak="0">
+    <w:nsid w:val="1B0B22B8"/>
+    <w:multiLevelType w:val="hybridMultilevel"/>
+    <w:tmpl w:val="375411B4"/>
+    <w:lvl w:ilvl="0" w:tplc="04100001">
+      <w:start w:val="1"/>
+      <w:numFmt w:val="bullet"/>
+      <w:lvlText w:val=""/>
+      <w:lvlJc w:val="left"/>
+      <w:pPr>
+        <w:ind w:left="720" w:hanging="360"/>
+      </w:pPr>
+      <w:rPr>
+        <w:rFonts w:ascii="Symbol" w:hAnsi="Symbol" w:hint="default"/>
+      </w:rPr>
+    </w:lvl>
+    <w:lvl w:ilvl="1" w:tplc="04100003" w:tentative="1">
+      <w:start w:val="1"/>
+      <w:numFmt w:val="bullet"/>
+      <w:lvlText w:val="o"/>
+      <w:lvlJc w:val="left"/>
+      <w:pPr>
+        <w:ind w:left="1440" w:hanging="360"/>
+      </w:pPr>
+      <w:rPr>
+        <w:rFonts w:ascii="Courier New" w:hAnsi="Courier New" w:cs="Courier New" w:hint="default"/>
+      </w:rPr>
+    </w:lvl>
+    <w:lvl w:ilvl="2" w:tplc="04100005" w:tentative="1">
+      <w:start w:val="1"/>
+      <w:numFmt w:val="bullet"/>
+      <w:lvlText w:val=""/>
+      <w:lvlJc w:val="left"/>
+      <w:pPr>
+        <w:ind w:left="2160" w:hanging="360"/>
+      </w:pPr>
+      <w:rPr>
+        <w:rFonts w:ascii="Wingdings" w:hAnsi="Wingdings" w:hint="default"/>
+      </w:rPr>
+    </w:lvl>
+    <w:lvl w:ilvl="3" w:tplc="04100001" w:tentative="1">
+      <w:start w:val="1"/>
+      <w:numFmt w:val="bullet"/>
+      <w:lvlText w:val=""/>
+      <w:lvlJc w:val="left"/>
+      <w:pPr>
+        <w:ind w:left="2880" w:hanging="360"/>
+      </w:pPr>
+      <w:rPr>
+        <w:rFonts w:ascii="Symbol" w:hAnsi="Symbol" w:hint="default"/>
+      </w:rPr>
+    </w:lvl>
+    <w:lvl w:ilvl="4" w:tplc="04100003" w:tentative="1">
+      <w:start w:val="1"/>
+      <w:numFmt w:val="bullet"/>
+      <w:lvlText w:val="o"/>
+      <w:lvlJc w:val="left"/>
+      <w:pPr>
+        <w:ind w:left="3600" w:hanging="360"/>
+      </w:pPr>
+      <w:rPr>
+        <w:rFonts w:ascii="Courier New" w:hAnsi="Courier New" w:cs="Courier New" w:hint="default"/>
+      </w:rPr>
+    </w:lvl>
+    <w:lvl w:ilvl="5" w:tplc="04100005" w:tentative="1">
+      <w:start w:val="1"/>
+      <w:numFmt w:val="bullet"/>
+      <w:lvlText w:val=""/>
+      <w:lvlJc w:val="left"/>
+      <w:pPr>
+        <w:ind w:left="4320" w:hanging="360"/>
+      </w:pPr>
+      <w:rPr>
+        <w:rFonts w:ascii="Wingdings" w:hAnsi="Wingdings" w:hint="default"/>
+      </w:rPr>
+    </w:lvl>
+    <w:lvl w:ilvl="6" w:tplc="04100001" w:tentative="1">
+      <w:start w:val="1"/>
+      <w:numFmt w:val="bullet"/>
+      <w:lvlText w:val=""/>
+      <w:lvlJc w:val="left"/>
+      <w:pPr>
+        <w:ind w:left="5040" w:hanging="360"/>
+      </w:pPr>
+      <w:rPr>
+        <w:rFonts w:ascii="Symbol" w:hAnsi="Symbol" w:hint="default"/>
+      </w:rPr>
+    </w:lvl>
+    <w:lvl w:ilvl="7" w:tplc="04100003" w:tentative="1">
+      <w:start w:val="1"/>
+      <w:numFmt w:val="bullet"/>
+      <w:lvlText w:val="o"/>
+      <w:lvlJc w:val="left"/>
+      <w:pPr>
+        <w:ind w:left="5760" w:hanging="360"/>
+      </w:pPr>
+      <w:rPr>
+        <w:rFonts w:ascii="Courier New" w:hAnsi="Courier New" w:cs="Courier New" w:hint="default"/>
+      </w:rPr>
+    </w:lvl>
+    <w:lvl w:ilvl="8" w:tplc="04100005" w:tentative="1">
+      <w:start w:val="1"/>
+      <w:numFmt w:val="bullet"/>
+      <w:lvlText w:val=""/>
+      <w:lvlJc w:val="left"/>
+      <w:pPr>
+        <w:ind w:left="6480" w:hanging="360"/>
+      </w:pPr>
+      <w:rPr>
+        <w:rFonts w:ascii="Wingdings" w:hAnsi="Wingdings" w:hint="default"/>
+      </w:rPr>
+    </w:lvl>
+  </w:abstractNum>
+  <w:abstractNum w:abstractNumId="2" w15:restartNumberingAfterBreak="0">
     <w:nsid w:val="206158A5"/>
     <w:multiLevelType w:val="hybridMultilevel"/>
     <w:tmpl w:val="BE5C7D84"/>
@@ -8460,7 +9514,7 @@
       </w:pPr>
     </w:lvl>
   </w:abstractNum>
-  <w:abstractNum w:abstractNumId="2" w15:restartNumberingAfterBreak="0">
+  <w:abstractNum w:abstractNumId="3" w15:restartNumberingAfterBreak="0">
     <w:nsid w:val="4BB6426F"/>
     <w:multiLevelType w:val="hybridMultilevel"/>
     <w:tmpl w:val="EE4C892C"/>
@@ -8573,7 +9627,7 @@
       </w:rPr>
     </w:lvl>
   </w:abstractNum>
-  <w:abstractNum w:abstractNumId="3" w15:restartNumberingAfterBreak="0">
+  <w:abstractNum w:abstractNumId="4" w15:restartNumberingAfterBreak="0">
     <w:nsid w:val="4ECE7F3C"/>
     <w:multiLevelType w:val="hybridMultilevel"/>
     <w:tmpl w:val="06100CBC"/>
@@ -8686,7 +9740,7 @@
       </w:rPr>
     </w:lvl>
   </w:abstractNum>
-  <w:abstractNum w:abstractNumId="4" w15:restartNumberingAfterBreak="0">
+  <w:abstractNum w:abstractNumId="5" w15:restartNumberingAfterBreak="0">
     <w:nsid w:val="668674DB"/>
     <w:multiLevelType w:val="hybridMultilevel"/>
     <w:tmpl w:val="989036C0"/>
@@ -8799,7 +9853,7 @@
       </w:rPr>
     </w:lvl>
   </w:abstractNum>
-  <w:abstractNum w:abstractNumId="5" w15:restartNumberingAfterBreak="0">
+  <w:abstractNum w:abstractNumId="6" w15:restartNumberingAfterBreak="0">
     <w:nsid w:val="6E5167D7"/>
     <w:multiLevelType w:val="hybridMultilevel"/>
     <w:tmpl w:val="0004D276"/>
@@ -8912,7 +9966,7 @@
       </w:rPr>
     </w:lvl>
   </w:abstractNum>
-  <w:abstractNum w:abstractNumId="6" w15:restartNumberingAfterBreak="0">
+  <w:abstractNum w:abstractNumId="7" w15:restartNumberingAfterBreak="0">
     <w:nsid w:val="7A7666C7"/>
     <w:multiLevelType w:val="hybridMultilevel"/>
     <w:tmpl w:val="5172E654"/>
@@ -9026,25 +10080,28 @@
     </w:lvl>
   </w:abstractNum>
   <w:num w:numId="1" w16cid:durableId="724060643">
+    <w:abstractNumId w:val="2"/>
+  </w:num>
+  <w:num w:numId="2" w16cid:durableId="1421101032">
+    <w:abstractNumId w:val="3"/>
+  </w:num>
+  <w:num w:numId="3" w16cid:durableId="1010260621">
     <w:abstractNumId w:val="1"/>
   </w:num>
-  <w:num w:numId="2" w16cid:durableId="1421101032">
-    <w:abstractNumId w:val="2"/>
-  </w:num>
-  <w:num w:numId="3" w16cid:durableId="1010260621">
-    <w:abstractNumId w:val="0"/>
-  </w:num>
   <w:num w:numId="4" w16cid:durableId="1502504955">
-    <w:abstractNumId w:val="3"/>
+    <w:abstractNumId w:val="4"/>
   </w:num>
   <w:num w:numId="5" w16cid:durableId="764766264">
+    <w:abstractNumId w:val="7"/>
+  </w:num>
+  <w:num w:numId="6" w16cid:durableId="396173416">
+    <w:abstractNumId w:val="5"/>
+  </w:num>
+  <w:num w:numId="7" w16cid:durableId="1775706893">
     <w:abstractNumId w:val="6"/>
   </w:num>
-  <w:num w:numId="6" w16cid:durableId="396173416">
-    <w:abstractNumId w:val="4"/>
-  </w:num>
-  <w:num w:numId="7" w16cid:durableId="1775706893">
-    <w:abstractNumId w:val="5"/>
+  <w:num w:numId="8" w16cid:durableId="1411777646">
+    <w:abstractNumId w:val="0"/>
   </w:num>
 </w:numbering>
 </file>
@@ -9518,7 +10575,6 @@
   <w:style w:type="character" w:default="1" w:styleId="Carpredefinitoparagrafo">
     <w:name w:val="Default Paragraph Font"/>
     <w:uiPriority w:val="1"/>
-    <w:semiHidden/>
     <w:unhideWhenUsed/>
   </w:style>
   <w:style w:type="table" w:default="1" w:styleId="Tabellanormale">

</xml_diff>